<commit_message>
report uploaded for Jesse to look over.  pdf coming next
</commit_message>
<xml_diff>
--- a/branches/11/our/etc/proj/2/results/paper.docx
+++ b/branches/11/our/etc/proj/2/results/paper.docx
@@ -2163,7 +2163,19 @@
           <w:rPr>
             <w:rFonts w:ascii="Cambria Math" w:hAnsi="Cambria Math"/>
           </w:rPr>
-          <m:t>probability of detection = D/</m:t>
+          <m:t>probability of detection</m:t>
+        </m:r>
+        <m:r>
+          <w:rPr>
+            <w:rFonts w:ascii="Cambria Math" w:hAnsi="Cambria Math"/>
+          </w:rPr>
+          <m:t>(pd)</m:t>
+        </m:r>
+        <m:r>
+          <w:rPr>
+            <w:rFonts w:ascii="Cambria Math" w:hAnsi="Cambria Math"/>
+          </w:rPr>
+          <m:t xml:space="preserve"> = D/</m:t>
         </m:r>
         <m:d>
           <m:dPr>
@@ -2198,7 +2210,19 @@
           <w:rPr>
             <w:rFonts w:ascii="Cambria Math" w:hAnsi="Cambria Math"/>
           </w:rPr>
-          <m:t>probability  of false detection = C/</m:t>
+          <m:t>probability  of false detection</m:t>
+        </m:r>
+        <m:r>
+          <w:rPr>
+            <w:rFonts w:ascii="Cambria Math" w:hAnsi="Cambria Math"/>
+          </w:rPr>
+          <m:t>(pf)</m:t>
+        </m:r>
+        <m:r>
+          <w:rPr>
+            <w:rFonts w:ascii="Cambria Math" w:hAnsi="Cambria Math"/>
+          </w:rPr>
+          <m:t xml:space="preserve"> = C/</m:t>
         </m:r>
         <m:d>
           <m:dPr>
@@ -2246,6 +2270,271 @@
       </w:r>
     </w:p>
     <w:p/>
+    <w:p>
+      <w:pPr>
+        <w:keepNext/>
+      </w:pPr>
+      <w:r>
+        <w:rPr>
+          <w:noProof/>
+        </w:rPr>
+        <w:drawing>
+          <wp:inline distT="0" distB="0" distL="0" distR="0">
+            <wp:extent cx="3383066" cy="1905000"/>
+            <wp:effectExtent l="19050" t="0" r="7834" b="0"/>
+            <wp:docPr id="3" name="Picture 2" descr="nv-norm-bk-ew-nb.png"/>
+            <wp:cNvGraphicFramePr>
+              <a:graphicFrameLocks xmlns:a="http://schemas.openxmlformats.org/drawingml/2006/main" noChangeAspect="1"/>
+            </wp:cNvGraphicFramePr>
+            <a:graphic xmlns:a="http://schemas.openxmlformats.org/drawingml/2006/main">
+              <a:graphicData uri="http://schemas.openxmlformats.org/drawingml/2006/picture">
+                <pic:pic xmlns:pic="http://schemas.openxmlformats.org/drawingml/2006/picture">
+                  <pic:nvPicPr>
+                    <pic:cNvPr id="0" name="nv-norm-bk-ew-nb.png"/>
+                    <pic:cNvPicPr/>
+                  </pic:nvPicPr>
+                  <pic:blipFill>
+                    <a:blip r:embed="rId9"/>
+                    <a:stretch>
+                      <a:fillRect/>
+                    </a:stretch>
+                  </pic:blipFill>
+                  <pic:spPr>
+                    <a:xfrm>
+                      <a:off x="0" y="0"/>
+                      <a:ext cx="3388078" cy="1907822"/>
+                    </a:xfrm>
+                    <a:prstGeom prst="rect">
+                      <a:avLst/>
+                    </a:prstGeom>
+                  </pic:spPr>
+                </pic:pic>
+              </a:graphicData>
+            </a:graphic>
+          </wp:inline>
+        </w:drawing>
+      </w:r>
+    </w:p>
+    <w:p>
+      <w:pPr>
+        <w:pStyle w:val="Caption"/>
+        <w:jc w:val="both"/>
+      </w:pPr>
+      <w:r>
+        <w:t xml:space="preserve">Figure </w:t>
+      </w:r>
+      <w:fldSimple w:instr=" SEQ Figure \* ARABIC ">
+        <w:r>
+          <w:rPr>
+            <w:noProof/>
+          </w:rPr>
+          <w:t>1</w:t>
+        </w:r>
+      </w:fldSimple>
+      <w:r>
+        <w:t xml:space="preserve"> - Comparison of </w:t>
+      </w:r>
+      <w:r>
+        <w:t>size of train sets test</w:t>
+      </w:r>
+      <w:r>
+        <w:t xml:space="preserve"> sets using Burak and Naive Bayes</w:t>
+      </w:r>
+    </w:p>
+    <w:p>
+      <w:pPr>
+        <w:rPr>
+          <w:lang w:eastAsia="en-AU"/>
+        </w:rPr>
+      </w:pPr>
+    </w:p>
+    <w:p>
+      <w:pPr>
+        <w:rPr>
+          <w:lang w:eastAsia="en-AU"/>
+        </w:rPr>
+      </w:pPr>
+      <w:r>
+        <w:rPr>
+          <w:lang w:eastAsia="en-AU"/>
+        </w:rPr>
+        <w:t>Naïve Bayes computes the posterior probability by multiplying the prior probability (the probability we have seen so far) by a likelihood function</w:t>
+      </w:r>
+      <w:r>
+        <w:rPr>
+          <w:lang w:eastAsia="en-AU"/>
+        </w:rPr>
+        <w:t xml:space="preserve"> and dividing by the </w:t>
+      </w:r>
+      <w:r>
+        <w:rPr>
+          <w:lang w:eastAsia="en-AU"/>
+        </w:rPr>
+        <w:t>.  This can be expressed as the following formula:</w:t>
+      </w:r>
+    </w:p>
+    <w:p>
+      <w:pPr>
+        <w:rPr>
+          <w:lang w:eastAsia="en-AU"/>
+        </w:rPr>
+      </w:pPr>
+      <m:oMathPara>
+        <m:oMath>
+          <m:r>
+            <w:rPr>
+              <w:rFonts w:ascii="Cambria Math" w:hAnsi="Cambria Math"/>
+              <w:lang w:eastAsia="en-AU"/>
+            </w:rPr>
+            <m:t>P(</m:t>
+          </m:r>
+          <m:sSub>
+            <m:sSubPr>
+              <m:ctrlPr>
+                <w:rPr>
+                  <w:rFonts w:ascii="Cambria Math" w:hAnsi="Cambria Math"/>
+                  <w:i/>
+                  <w:lang w:eastAsia="en-AU"/>
+                </w:rPr>
+              </m:ctrlPr>
+            </m:sSubPr>
+            <m:e>
+              <m:r>
+                <w:rPr>
+                  <w:rFonts w:ascii="Cambria Math" w:hAnsi="Cambria Math"/>
+                  <w:lang w:eastAsia="en-AU"/>
+                </w:rPr>
+                <m:t>C</m:t>
+              </m:r>
+            </m:e>
+            <m:sub>
+              <m:r>
+                <w:rPr>
+                  <w:rFonts w:ascii="Cambria Math" w:hAnsi="Cambria Math"/>
+                  <w:lang w:eastAsia="en-AU"/>
+                </w:rPr>
+                <m:t>i</m:t>
+              </m:r>
+            </m:sub>
+          </m:sSub>
+          <m:r>
+            <w:rPr>
+              <w:rFonts w:ascii="Cambria Math" w:hAnsi="Cambria Math"/>
+              <w:lang w:eastAsia="en-AU"/>
+            </w:rPr>
+            <m:t>|x)</m:t>
+          </m:r>
+          <m:r>
+            <w:rPr>
+              <w:rFonts w:ascii="Cambria Math" w:hAnsi="Cambria Math"/>
+              <w:lang w:eastAsia="en-AU"/>
+            </w:rPr>
+            <m:t xml:space="preserve">= </m:t>
+          </m:r>
+          <m:f>
+            <m:fPr>
+              <m:ctrlPr>
+                <w:rPr>
+                  <w:rFonts w:ascii="Cambria Math" w:hAnsi="Cambria Math"/>
+                  <w:i/>
+                  <w:lang w:eastAsia="en-AU"/>
+                </w:rPr>
+              </m:ctrlPr>
+            </m:fPr>
+            <m:num>
+              <m:r>
+                <w:rPr>
+                  <w:rFonts w:ascii="Cambria Math" w:hAnsi="Cambria Math"/>
+                  <w:lang w:eastAsia="en-AU"/>
+                </w:rPr>
+                <m:t>P(</m:t>
+              </m:r>
+              <m:sSub>
+                <m:sSubPr>
+                  <m:ctrlPr>
+                    <w:rPr>
+                      <w:rFonts w:ascii="Cambria Math" w:hAnsi="Cambria Math"/>
+                      <w:i/>
+                      <w:lang w:eastAsia="en-AU"/>
+                    </w:rPr>
+                  </m:ctrlPr>
+                </m:sSubPr>
+                <m:e>
+                  <m:r>
+                    <w:rPr>
+                      <w:rFonts w:ascii="Cambria Math" w:hAnsi="Cambria Math"/>
+                      <w:lang w:eastAsia="en-AU"/>
+                    </w:rPr>
+                    <m:t>C</m:t>
+                  </m:r>
+                </m:e>
+                <m:sub>
+                  <m:r>
+                    <w:rPr>
+                      <w:rFonts w:ascii="Cambria Math" w:hAnsi="Cambria Math"/>
+                      <w:lang w:eastAsia="en-AU"/>
+                    </w:rPr>
+                    <m:t>i</m:t>
+                  </m:r>
+                </m:sub>
+              </m:sSub>
+              <m:r>
+                <w:rPr>
+                  <w:rFonts w:ascii="Cambria Math" w:hAnsi="Cambria Math"/>
+                  <w:lang w:eastAsia="en-AU"/>
+                </w:rPr>
+                <m:t>) × P(x|</m:t>
+              </m:r>
+              <m:sSub>
+                <m:sSubPr>
+                  <m:ctrlPr>
+                    <w:rPr>
+                      <w:rFonts w:ascii="Cambria Math" w:hAnsi="Cambria Math"/>
+                      <w:i/>
+                      <w:lang w:eastAsia="en-AU"/>
+                    </w:rPr>
+                  </m:ctrlPr>
+                </m:sSubPr>
+                <m:e>
+                  <m:r>
+                    <w:rPr>
+                      <w:rFonts w:ascii="Cambria Math" w:hAnsi="Cambria Math"/>
+                      <w:lang w:eastAsia="en-AU"/>
+                    </w:rPr>
+                    <m:t>C</m:t>
+                  </m:r>
+                </m:e>
+                <m:sub>
+                  <m:r>
+                    <w:rPr>
+                      <w:rFonts w:ascii="Cambria Math" w:hAnsi="Cambria Math"/>
+                      <w:lang w:eastAsia="en-AU"/>
+                    </w:rPr>
+                    <m:t>i</m:t>
+                  </m:r>
+                </m:sub>
+              </m:sSub>
+              <m:r>
+                <w:rPr>
+                  <w:rFonts w:ascii="Cambria Math" w:hAnsi="Cambria Math"/>
+                  <w:lang w:eastAsia="en-AU"/>
+                </w:rPr>
+                <m:t>)</m:t>
+              </m:r>
+            </m:num>
+            <m:den>
+              <m:r>
+                <w:rPr>
+                  <w:rFonts w:ascii="Cambria Math" w:hAnsi="Cambria Math"/>
+                  <w:lang w:eastAsia="en-AU"/>
+                </w:rPr>
+                <m:t>P(x)</m:t>
+              </m:r>
+            </m:den>
+          </m:f>
+        </m:oMath>
+      </m:oMathPara>
+    </w:p>
     <w:p/>
     <w:p>
       <w:pPr>
@@ -2277,7 +2566,11 @@
         <w:t xml:space="preserve">Hyperpipes is a </w:t>
       </w:r>
       <w:r>
-        <w:t xml:space="preserve">simple learner that provides good performance on sparse datasets.  The hyperpipes algorithms steps through each instance of the training set to see the discrete values and numeric ranges and the class associated with each instance.  The algorithm stores these values and ranges as being seen.  To classify an instance, the algorithm compares the instance to the values for each class that has been seen.  A count is incremented for each time a value that is common to the </w:t>
+        <w:t xml:space="preserve">simple learner that provides good performance on sparse datasets.  The hyperpipes algorithms steps through each instance of the training set to see the discrete values and numeric ranges and the class associated with each instance.  The algorithm stores these values and ranges as being seen.  To classify an instance, the algorithm compares the instance to the values for </w:t>
+      </w:r>
+      <w:r>
+        <w:lastRenderedPageBreak/>
+        <w:t xml:space="preserve">each class that has been seen.  A count is incremented for each time a value that is common to the </w:t>
       </w:r>
       <w:r>
         <w:t>class and the instance is found.  The instance is “most contained” in the class with the highest count at the end of the process and is classified to that class.</w:t>
@@ -2285,7 +2578,13 @@
     </w:p>
     <w:p>
       <w:r>
-        <w:t>Although the data sets in this project are not sparse, hyperpipes may still be of use.  There may be potential in replacing a discretized symbol from the table (i.e. the most frequently occurring class) with an unknown symbol.</w:t>
+        <w:t xml:space="preserve">Although the data sets in this project are not sparse, hyperpipes may still be of use.  There may be potential in replacing a discretized symbol from the table (i.e. the most frequently occurring </w:t>
+      </w:r>
+      <w:r>
+        <w:t>symbol</w:t>
+      </w:r>
+      <w:r>
+        <w:t>) with an unknown symbol.</w:t>
       </w:r>
     </w:p>
     <w:p/>
@@ -2315,11 +2614,7 @@
         <w:t xml:space="preserve">Our next experiment was an attempt to find a size of the train data as a percentage of the full data set that would maximize the accuracy of the </w:t>
       </w:r>
       <w:r>
-        <w:t xml:space="preserve">classifier.  Random training sets from 10% to 95% of the full data set inclusively with 5% intervals were tested to try to find the percentage for each data set that maximized the </w:t>
-      </w:r>
-      <w:r>
-        <w:lastRenderedPageBreak/>
-        <w:t>accuracy of the classifier.  This experiment was repeated using the Burak filter as well as the B-squared FSS algorithm.</w:t>
+        <w:t>classifier.  Random training sets from 10% to 95% of the full data set inclusively with 5% intervals were tested to try to find the percentage for each data set that maximized the accuracy of the classifier.  This experiment was repeated using the Burak filter as well as the B-squared FSS algorithm.</w:t>
       </w:r>
     </w:p>
     <w:p>
@@ -2344,7 +2639,81 @@
         <w:ind w:firstLine="0"/>
       </w:pPr>
       <w:r>
-        <w:t xml:space="preserve">Although this project is still in the very early stages, a number of interesting observations were encountered.  It is our hope to pursue these observations as a means of developing interesting theories about cross-company defect prediction.  </w:t>
+        <w:t xml:space="preserve">Although this project is still in the very early stages, a number of interesting observations were encountered.  It is our hope to pursue these observations </w:t>
+      </w:r>
+      <w:r>
+        <w:t>as means of developing (or abolishing) interesting theories</w:t>
+      </w:r>
+      <w:r>
+        <w:t xml:space="preserve"> about cross-company defect prediction.  </w:t>
+      </w:r>
+    </w:p>
+    <w:p>
+      <w:pPr>
+        <w:rPr>
+          <w:lang w:eastAsia="en-AU"/>
+        </w:rPr>
+      </w:pPr>
+      <w:r>
+        <w:rPr>
+          <w:lang w:eastAsia="en-AU"/>
+        </w:rPr>
+        <w:t>Our attempts to cross-validate the datasets show that the Burak filter is most cases improve the overall accuracy of the classifier.  The filter tends to increase the probability of detection for the majority class (FALSE) while the probab</w:t>
+      </w:r>
+      <w:r>
+        <w:rPr>
+          <w:lang w:eastAsia="en-AU"/>
+        </w:rPr>
+        <w:t>i</w:t>
+      </w:r>
+      <w:r>
+        <w:rPr>
+          <w:lang w:eastAsia="en-AU"/>
+        </w:rPr>
+        <w:t>l</w:t>
+      </w:r>
+      <w:r>
+        <w:rPr>
+          <w:lang w:eastAsia="en-AU"/>
+        </w:rPr>
+        <w:t>it</w:t>
+      </w:r>
+      <w:r>
+        <w:rPr>
+          <w:lang w:eastAsia="en-AU"/>
+        </w:rPr>
+        <w:t>y of detection for the minority class (TRUE) suffers</w:t>
+      </w:r>
+      <w:r>
+        <w:rPr>
+          <w:lang w:eastAsia="en-AU"/>
+        </w:rPr>
+        <w:t xml:space="preserve"> (illustrated by figures 2 and 4 as well as figures 3 and 5)</w:t>
+      </w:r>
+      <w:r>
+        <w:rPr>
+          <w:lang w:eastAsia="en-AU"/>
+        </w:rPr>
+        <w:t xml:space="preserve">.  In some cases, the probability decreases slightly while the decrease is much more significant in other cases.  </w:t>
+      </w:r>
+      <w:r>
+        <w:rPr>
+          <w:lang w:eastAsia="en-AU"/>
+        </w:rPr>
+        <w:t>The statistics generated through cross-validation are consistent through each train and test set.</w:t>
+      </w:r>
+    </w:p>
+    <w:p>
+      <w:pPr>
+        <w:rPr>
+          <w:lang w:eastAsia="en-AU"/>
+        </w:rPr>
+      </w:pPr>
+      <w:r>
+        <w:rPr>
+          <w:lang w:eastAsia="en-AU"/>
+        </w:rPr>
+        <w:t xml:space="preserve">Our experiment using random subsets to find a percentage of data that maximizes the accuracy of the data sets was met with results that we do not entirely understand at this time.  </w:t>
       </w:r>
     </w:p>
     <w:p>
@@ -2354,42 +2723,313 @@
         <w:ind w:firstLine="0"/>
       </w:pPr>
       <w:r>
-        <w:t>The FSS used in this project, b-squared column reduction, has identified some interesting effects on the performance metrics used in qualifying the</w:t>
-      </w:r>
-      <w:r>
-        <w:t xml:space="preserve"> </w:t>
-      </w:r>
-      <w:r>
-        <w:t>learners.  In all data sets, the precision increases when b-squared is used.  In some cases this increase is as significant as 10% or more (data sets kc1,kc2).  The probability of detection, pd, also decreases slightly for all data sets.  Generally the decrease is less than 5%.  Sim</w:t>
-      </w:r>
-      <w:r>
-        <w:t>ultaneously</w:t>
-      </w:r>
-      <w:r>
-        <w:t>, the false alarm rate, pf, drasti</w:t>
-      </w:r>
-      <w:r>
-        <w:t xml:space="preserve">cally decreases with the use of b-squared (up to 50% reduction).  </w:t>
-      </w:r>
+        <w:t xml:space="preserve">Lastly, the b-squared FSS returns a very small subset of features for some of the data sets.  In some cases, only one column is returned other than the class.  This could possibly be attributed to the equal width discretizer algorithm which may inflate feature scores in cases where the majority of the data falls in very small </w:t>
+      </w:r>
+      <w:r>
+        <w:lastRenderedPageBreak/>
+        <w:t xml:space="preserve">number of bins.  </w:t>
+      </w:r>
+      <w:r>
+        <w:t xml:space="preserve">In the cases of datasets cm1 and kc1 where a handful of columns are left remaining, </w:t>
+      </w:r>
+      <w:r>
+        <w:t xml:space="preserve">the </w:t>
+      </w:r>
+      <w:r>
+        <w:t>probability of detection</w:t>
+      </w:r>
+      <w:r>
+        <w:t xml:space="preserve"> for the majority class</w:t>
+      </w:r>
+      <w:r>
+        <w:t xml:space="preserve"> is </w:t>
+      </w:r>
+      <w:r>
+        <w:t>close to equal the same</w:t>
+      </w:r>
+      <w:r>
+        <w:t xml:space="preserve"> probability of detection without</w:t>
+      </w:r>
+      <w:r>
+        <w:t xml:space="preserve"> the use of b-squared.  In the case of the minority class, b-squared can significantly decrease the probability of detection and increase the probably of a false detection.  At this time, we cannot say that each dataset would have this same effect without a modification to the algorithm that would require a minimum number of columns to be returned.</w:t>
+      </w:r>
+    </w:p>
+    <w:p>
+      <w:pPr>
+        <w:keepNext/>
+      </w:pPr>
+      <w:r>
+        <w:rPr>
+          <w:noProof/>
+        </w:rPr>
+        <w:drawing>
+          <wp:inline distT="0" distB="0" distL="0" distR="0">
+            <wp:extent cx="3049270" cy="1717040"/>
+            <wp:effectExtent l="19050" t="0" r="0" b="0"/>
+            <wp:docPr id="6" name="Picture 0" descr="shared-cm1-false.png"/>
+            <wp:cNvGraphicFramePr>
+              <a:graphicFrameLocks xmlns:a="http://schemas.openxmlformats.org/drawingml/2006/main" noChangeAspect="1"/>
+            </wp:cNvGraphicFramePr>
+            <a:graphic xmlns:a="http://schemas.openxmlformats.org/drawingml/2006/main">
+              <a:graphicData uri="http://schemas.openxmlformats.org/drawingml/2006/picture">
+                <pic:pic xmlns:pic="http://schemas.openxmlformats.org/drawingml/2006/picture">
+                  <pic:nvPicPr>
+                    <pic:cNvPr id="0" name="shared-cm1-false.png"/>
+                    <pic:cNvPicPr/>
+                  </pic:nvPicPr>
+                  <pic:blipFill>
+                    <a:blip r:embed="rId10"/>
+                    <a:stretch>
+                      <a:fillRect/>
+                    </a:stretch>
+                  </pic:blipFill>
+                  <pic:spPr>
+                    <a:xfrm>
+                      <a:off x="0" y="0"/>
+                      <a:ext cx="3049270" cy="1717040"/>
+                    </a:xfrm>
+                    <a:prstGeom prst="rect">
+                      <a:avLst/>
+                    </a:prstGeom>
+                  </pic:spPr>
+                </pic:pic>
+              </a:graphicData>
+            </a:graphic>
+          </wp:inline>
+        </w:drawing>
+      </w:r>
+    </w:p>
+    <w:p>
+      <w:pPr>
+        <w:pStyle w:val="Caption"/>
+        <w:jc w:val="both"/>
+      </w:pPr>
+      <w:r>
+        <w:t xml:space="preserve">Figure </w:t>
+      </w:r>
+      <w:fldSimple w:instr=" SEQ Figure \* ARABIC ">
+        <w:r>
+          <w:rPr>
+            <w:noProof/>
+          </w:rPr>
+          <w:t>2</w:t>
+        </w:r>
+      </w:fldSimple>
+      <w:r>
+        <w:t xml:space="preserve"> - Statistics from FALSE class for shared-cm1</w:t>
+      </w:r>
+    </w:p>
+    <w:p>
+      <w:pPr>
+        <w:keepNext/>
+      </w:pPr>
+      <w:r>
+        <w:rPr>
+          <w:noProof/>
+        </w:rPr>
+        <w:drawing>
+          <wp:inline distT="0" distB="0" distL="0" distR="0">
+            <wp:extent cx="3049270" cy="1717040"/>
+            <wp:effectExtent l="19050" t="0" r="0" b="0"/>
+            <wp:docPr id="2" name="Picture 1" descr="shared-kc1-false.png"/>
+            <wp:cNvGraphicFramePr>
+              <a:graphicFrameLocks xmlns:a="http://schemas.openxmlformats.org/drawingml/2006/main" noChangeAspect="1"/>
+            </wp:cNvGraphicFramePr>
+            <a:graphic xmlns:a="http://schemas.openxmlformats.org/drawingml/2006/main">
+              <a:graphicData uri="http://schemas.openxmlformats.org/drawingml/2006/picture">
+                <pic:pic xmlns:pic="http://schemas.openxmlformats.org/drawingml/2006/picture">
+                  <pic:nvPicPr>
+                    <pic:cNvPr id="0" name="shared-kc1-false.png"/>
+                    <pic:cNvPicPr/>
+                  </pic:nvPicPr>
+                  <pic:blipFill>
+                    <a:blip r:embed="rId11"/>
+                    <a:stretch>
+                      <a:fillRect/>
+                    </a:stretch>
+                  </pic:blipFill>
+                  <pic:spPr>
+                    <a:xfrm>
+                      <a:off x="0" y="0"/>
+                      <a:ext cx="3049270" cy="1717040"/>
+                    </a:xfrm>
+                    <a:prstGeom prst="rect">
+                      <a:avLst/>
+                    </a:prstGeom>
+                  </pic:spPr>
+                </pic:pic>
+              </a:graphicData>
+            </a:graphic>
+          </wp:inline>
+        </w:drawing>
+      </w:r>
+    </w:p>
+    <w:p>
+      <w:pPr>
+        <w:pStyle w:val="Caption"/>
+        <w:jc w:val="both"/>
+      </w:pPr>
+      <w:r>
+        <w:t xml:space="preserve">Figure </w:t>
+      </w:r>
+      <w:fldSimple w:instr=" SEQ Figure \* ARABIC ">
+        <w:r>
+          <w:rPr>
+            <w:noProof/>
+          </w:rPr>
+          <w:t>3</w:t>
+        </w:r>
+      </w:fldSimple>
+      <w:r>
+        <w:t xml:space="preserve"> - Statistics from FALSE class for shared-kc1</w:t>
+      </w:r>
+    </w:p>
+    <w:p>
+      <w:pPr>
+        <w:rPr>
+          <w:lang w:eastAsia="en-AU"/>
+        </w:rPr>
+      </w:pPr>
+    </w:p>
+    <w:p>
+      <w:pPr>
+        <w:keepNext/>
+      </w:pPr>
+      <w:r>
+        <w:rPr>
+          <w:noProof/>
+        </w:rPr>
+        <w:drawing>
+          <wp:inline distT="0" distB="0" distL="0" distR="0">
+            <wp:extent cx="3049270" cy="1717040"/>
+            <wp:effectExtent l="19050" t="0" r="0" b="0"/>
+            <wp:docPr id="7" name="Picture 6" descr="shared-cm1-true.png"/>
+            <wp:cNvGraphicFramePr>
+              <a:graphicFrameLocks xmlns:a="http://schemas.openxmlformats.org/drawingml/2006/main" noChangeAspect="1"/>
+            </wp:cNvGraphicFramePr>
+            <a:graphic xmlns:a="http://schemas.openxmlformats.org/drawingml/2006/main">
+              <a:graphicData uri="http://schemas.openxmlformats.org/drawingml/2006/picture">
+                <pic:pic xmlns:pic="http://schemas.openxmlformats.org/drawingml/2006/picture">
+                  <pic:nvPicPr>
+                    <pic:cNvPr id="0" name="shared-cm1-true.png"/>
+                    <pic:cNvPicPr/>
+                  </pic:nvPicPr>
+                  <pic:blipFill>
+                    <a:blip r:embed="rId12"/>
+                    <a:stretch>
+                      <a:fillRect/>
+                    </a:stretch>
+                  </pic:blipFill>
+                  <pic:spPr>
+                    <a:xfrm>
+                      <a:off x="0" y="0"/>
+                      <a:ext cx="3049270" cy="1717040"/>
+                    </a:xfrm>
+                    <a:prstGeom prst="rect">
+                      <a:avLst/>
+                    </a:prstGeom>
+                  </pic:spPr>
+                </pic:pic>
+              </a:graphicData>
+            </a:graphic>
+          </wp:inline>
+        </w:drawing>
+      </w:r>
+    </w:p>
+    <w:p>
+      <w:pPr>
+        <w:pStyle w:val="Caption"/>
+        <w:jc w:val="both"/>
+      </w:pPr>
+      <w:r>
+        <w:t xml:space="preserve">Figure </w:t>
+      </w:r>
+      <w:fldSimple w:instr=" SEQ Figure \* ARABIC ">
+        <w:r>
+          <w:rPr>
+            <w:noProof/>
+          </w:rPr>
+          <w:t>4</w:t>
+        </w:r>
+      </w:fldSimple>
+      <w:r>
+        <w:t xml:space="preserve"> - Statistics from TRUE class for shared-cm1</w:t>
+      </w:r>
+    </w:p>
+    <w:p>
+      <w:pPr>
+        <w:rPr>
+          <w:lang w:eastAsia="en-AU"/>
+        </w:rPr>
+      </w:pPr>
     </w:p>
     <w:p>
       <w:pPr>
         <w:pStyle w:val="BodyTextIndent"/>
+        <w:keepNext/>
         <w:spacing w:after="120"/>
         <w:ind w:firstLine="0"/>
       </w:pPr>
       <w:r>
-        <w:t xml:space="preserve">Another interesting observation is that the Burak preprocessor is not really beneficial in combination with b-squared.  In fact, all metrics except pf suffer slightly from the use of Burak.  The false alarm rate, however, is further decreased by the addition of Burak to the b-squared learner.  </w:t>
-      </w:r>
-    </w:p>
-    <w:p>
-      <w:pPr>
-        <w:pStyle w:val="BodyTextIndent"/>
-        <w:spacing w:after="120"/>
-        <w:ind w:firstLine="0"/>
-      </w:pPr>
-      <w:r>
-        <w:t xml:space="preserve">Lastly, the b-squared FSS returns a very small subset of features for some of the data sets.  In some cases, only one column is returned other than the class.  This could possibly be attributed to the equal width discretizer algorithm which may inflate feature scores in cases where the majority of the data falls in very small number of bins.  </w:t>
+        <w:rPr>
+          <w:noProof/>
+        </w:rPr>
+        <w:lastRenderedPageBreak/>
+        <w:drawing>
+          <wp:inline distT="0" distB="0" distL="0" distR="0">
+            <wp:extent cx="3049270" cy="1717040"/>
+            <wp:effectExtent l="19050" t="0" r="0" b="0"/>
+            <wp:docPr id="8" name="Picture 7" descr="shared-kc1-true.png"/>
+            <wp:cNvGraphicFramePr>
+              <a:graphicFrameLocks xmlns:a="http://schemas.openxmlformats.org/drawingml/2006/main" noChangeAspect="1"/>
+            </wp:cNvGraphicFramePr>
+            <a:graphic xmlns:a="http://schemas.openxmlformats.org/drawingml/2006/main">
+              <a:graphicData uri="http://schemas.openxmlformats.org/drawingml/2006/picture">
+                <pic:pic xmlns:pic="http://schemas.openxmlformats.org/drawingml/2006/picture">
+                  <pic:nvPicPr>
+                    <pic:cNvPr id="0" name="shared-kc1-true.png"/>
+                    <pic:cNvPicPr/>
+                  </pic:nvPicPr>
+                  <pic:blipFill>
+                    <a:blip r:embed="rId13"/>
+                    <a:stretch>
+                      <a:fillRect/>
+                    </a:stretch>
+                  </pic:blipFill>
+                  <pic:spPr>
+                    <a:xfrm>
+                      <a:off x="0" y="0"/>
+                      <a:ext cx="3049270" cy="1717040"/>
+                    </a:xfrm>
+                    <a:prstGeom prst="rect">
+                      <a:avLst/>
+                    </a:prstGeom>
+                  </pic:spPr>
+                </pic:pic>
+              </a:graphicData>
+            </a:graphic>
+          </wp:inline>
+        </w:drawing>
+      </w:r>
+    </w:p>
+    <w:p>
+      <w:pPr>
+        <w:pStyle w:val="Caption"/>
+        <w:jc w:val="both"/>
+      </w:pPr>
+      <w:r>
+        <w:t xml:space="preserve">Figure </w:t>
+      </w:r>
+      <w:fldSimple w:instr=" SEQ Figure \* ARABIC ">
+        <w:r>
+          <w:rPr>
+            <w:noProof/>
+          </w:rPr>
+          <w:t>5</w:t>
+        </w:r>
+      </w:fldSimple>
+      <w:r>
+        <w:t xml:space="preserve"> - Statistics from TRUE class for shared-kc1</w:t>
       </w:r>
     </w:p>
     <w:p>
@@ -2400,16 +3040,31 @@
       <w:r>
         <w:t>CONCLUSIONS</w:t>
       </w:r>
-    </w:p>
-    <w:p>
-      <w:r>
-        <w:t xml:space="preserve">The ultimate goal of FSS is to identify columns that can be removed across multiple, or all, data sets.  In learner runs thus far, we have witnessed two cases of column reduction.  In one case, all but one column is removed.  In the second case, a subset of 5 or 6 columns is returned.  We would like to explore </w:t>
+      <w:r>
+        <w:t xml:space="preserve"> AND FUTURE WORK</w:t>
+      </w:r>
+    </w:p>
+    <w:p>
+      <w:r>
+        <w:t xml:space="preserve">The ultimate goal of FSS is to identify columns that can be removed across multiple, or all, data sets.  In learner runs thus far, we have witnessed two cases of column reduction.  </w:t>
+      </w:r>
+      <w:r>
+        <w:t xml:space="preserve">For datasets cm1 and kc1, many columns are left in the table, while b-squared prunes the rest of the datasets leaving only the D attribute.  The results datasets in which b-squared reduced to a single column is obvious in the high probably of false detection.  Datasets kc1 and cm1 both displayed an intersection of five columns after b-squared was used to reduce columns.  </w:t>
+      </w:r>
+      <w:r>
+        <w:t xml:space="preserve">We would like to explore </w:t>
       </w:r>
       <w:r>
         <w:t>this phenomenon</w:t>
       </w:r>
       <w:r>
-        <w:t xml:space="preserve"> by implementing a manual column reducer and enforcing column sets across data sets.  The goal of this manual pruning would be to see if column reduction patterns learned on a couple data sets can be applied successfully to other data sets.</w:t>
+        <w:t xml:space="preserve"> by implementing a manual column reducer and enforcing</w:t>
+      </w:r>
+      <w:r>
+        <w:t xml:space="preserve"> this column set</w:t>
+      </w:r>
+      <w:r>
+        <w:t xml:space="preserve"> across data sets.  The goal of this manual pruning would be to see if column reduction patterns learned on a couple data sets can be applied successfully to other data sets.</w:t>
       </w:r>
     </w:p>
     <w:p>
@@ -2428,11 +3083,7 @@
     </w:p>
     <w:p>
       <w:r>
-        <w:t xml:space="preserve">The utility function used in the b-squared algorithm is based upon a belief that some classes are more important than others.  In all of the data sets explored in this project, the class range consists of TRUE and FALSE only.  Since this Boolean field indicates the presence of a defect, and it would be beneficial to identify defects, we chose to weight the TRUE class twice as heavily.  This was merely an intuition and not based upon a mathematical basis.  We </w:t>
-      </w:r>
-      <w:r>
-        <w:lastRenderedPageBreak/>
-        <w:t xml:space="preserve">would like to experiment with different scoring methods and observe the affect on learner performance.  </w:t>
+        <w:t xml:space="preserve">The utility function used in the b-squared algorithm is based upon a belief that some classes are more important than others.  In all of the data sets explored in this project, the class range consists of TRUE and FALSE only.  Since this Boolean field indicates the presence of a defect, and it would be beneficial to identify defects, we chose to weight the TRUE class twice as heavily.  This was merely an intuition and not based upon a mathematical basis.  We would like to experiment with different scoring methods and observe the affect on learner performance.  </w:t>
       </w:r>
     </w:p>
     <w:p>
@@ -2466,7 +3117,7 @@
         <w:t>Bayes</w:t>
       </w:r>
       <w:r>
-        <w:t xml:space="preserve">.   </w:t>
+        <w:t xml:space="preserve">.  </w:t>
       </w:r>
     </w:p>
     <w:p>
@@ -2475,7 +3126,6 @@
         <w:spacing w:before="120"/>
       </w:pPr>
       <w:r>
-        <w:lastRenderedPageBreak/>
         <w:t>REFERENCES</w:t>
       </w:r>
     </w:p>
@@ -2526,7 +3176,11 @@
         <w:t xml:space="preserve">T. Zimmermann and N. Nagappan and H. Gall and  E. Giger and B.  Murphy. </w:t>
       </w:r>
       <w:r>
-        <w:t>"Cross-project Defect Prediction: A Large Scale Experiment on Data vs. Domain vs. Process"</w:t>
+        <w:t xml:space="preserve">"Cross-project Defect Prediction: A Large </w:t>
+      </w:r>
+      <w:r>
+        <w:lastRenderedPageBreak/>
+        <w:t>Scale Experiment on Data vs. Domain vs. Process"</w:t>
       </w:r>
       <w:r>
         <w:t xml:space="preserve"> </w:t>
@@ -2538,7 +3192,11 @@
         <w:t>FSE’09</w:t>
       </w:r>
       <w:r>
-        <w:t xml:space="preserve"> 2009. </w:t>
+        <w:t xml:space="preserve"> </w:t>
+      </w:r>
+      <w:r>
+        <w:lastRenderedPageBreak/>
+        <w:t xml:space="preserve">2009. </w:t>
       </w:r>
     </w:p>
     <w:p>

</xml_diff>